<commit_message>
Cambios al Doc Analisis
</commit_message>
<xml_diff>
--- a/Docs/Documento_Analisis_Reto_4.docx
+++ b/Docs/Documento_Analisis_Reto_4.docx
@@ -295,6 +295,30 @@
         </w:rPr>
         <w:t>)</w:t>
       </w:r>
+      <w:r>
+        <w:rPr>
+          <w:lang w:val="es-419"/>
+        </w:rPr>
+        <w:t xml:space="preserve"> donde E es el numero de arcos y V el </w:t>
+      </w:r>
+      <w:r>
+        <w:rPr>
+          <w:lang w:val="es-419"/>
+        </w:rPr>
+        <w:t>número</w:t>
+      </w:r>
+      <w:r>
+        <w:rPr>
+          <w:lang w:val="es-419"/>
+        </w:rPr>
+        <w:t xml:space="preserve"> de </w:t>
+      </w:r>
+      <w:r>
+        <w:rPr>
+          <w:lang w:val="es-419"/>
+        </w:rPr>
+        <w:t>vértices</w:t>
+      </w:r>
     </w:p>
     <w:p>
       <w:pPr>
@@ -478,19 +502,7 @@
         <w:rPr>
           <w:lang w:val="es-419"/>
         </w:rPr>
-        <w:t xml:space="preserve">Finalmente se va probando cada combinación posible </w:t>
-      </w:r>
-      <w:r>
-        <w:rPr>
-          <w:lang w:val="es-419"/>
-        </w:rPr>
-        <w:t>&lt;landing_id-Cable&gt;&lt;landing_id-Cable&gt;</w:t>
-      </w:r>
-      <w:r>
-        <w:rPr>
-          <w:lang w:val="es-419"/>
-        </w:rPr>
-        <w:t xml:space="preserve"> </w:t>
+        <w:t xml:space="preserve">Finalmente se va probando cada combinación posible &lt;landing_id-Cable&gt;&lt;landing_id-Cable&gt; </w:t>
       </w:r>
       <w:r>
         <w:rPr>
@@ -502,13 +514,7 @@
         <w:rPr>
           <w:lang w:val="es-419"/>
         </w:rPr>
-        <w:t xml:space="preserve"> landing points y se va ejecutando a su vez la función </w:t>
-      </w:r>
-      <w:r>
-        <w:rPr>
-          <w:lang w:val="es-419"/>
-        </w:rPr>
-        <w:t>stronglyConnected</w:t>
+        <w:t xml:space="preserve"> landing points y se va ejecutando a su vez la función stronglyConnected</w:t>
       </w:r>
       <w:r>
         <w:rPr>
@@ -570,13 +576,7 @@
         <w:rPr>
           <w:lang w:val="es-419"/>
         </w:rPr>
-        <w:t xml:space="preserve">. En el momento en el que la función </w:t>
-      </w:r>
-      <w:r>
-        <w:rPr>
-          <w:lang w:val="es-419"/>
-        </w:rPr>
-        <w:t>stronglyConnected</w:t>
+        <w:t>. En el momento en el que la función stronglyConnected</w:t>
       </w:r>
       <w:r>
         <w:rPr>
@@ -732,13 +732,7 @@
         <w:rPr>
           <w:lang w:val="es-419"/>
         </w:rPr>
-        <w:t>El requerimiento</w:t>
-      </w:r>
-      <w:r>
-        <w:rPr>
-          <w:lang w:val="es-419"/>
-        </w:rPr>
-        <w:t xml:space="preserve"> es realmente eficiente ya que cuando se ejecuta la función por primera vez indica el resultado en </w:t>
+        <w:t xml:space="preserve">El requerimiento es realmente eficiente ya que cuando se ejecuta la función por primera vez indica el resultado en </w:t>
       </w:r>
       <w:r>
         <w:rPr>
@@ -841,13 +835,7 @@
         <w:rPr>
           <w:lang w:val="es-419"/>
         </w:rPr>
-        <w:t xml:space="preserve">En este requerimiento el uso de memoria es muy bueno ya que solo se hace uso de una estructura de datos adicional en </w:t>
-      </w:r>
-      <w:r>
-        <w:rPr>
-          <w:lang w:val="es-419"/>
-        </w:rPr>
-        <w:t>donde se almacenan los componentes fuertemente conectados</w:t>
+        <w:t>En este requerimiento el uso de memoria es muy bueno ya que solo se hace uso de una estructura de datos adicional en donde se almacenan los componentes fuertemente conectados</w:t>
       </w:r>
       <w:r>
         <w:rPr>
@@ -927,13 +915,7 @@
         <w:rPr>
           <w:lang w:val="es-419"/>
         </w:rPr>
-        <w:t>Javier Cerino y Marco Zuliani</w:t>
-      </w:r>
-      <w:r>
-        <w:rPr>
-          <w:lang w:val="es-419"/>
-        </w:rPr>
-        <w:t>.</w:t>
+        <w:t>Javier Cerino y Marco Zuliani.</w:t>
       </w:r>
     </w:p>
     <w:p>
@@ -978,6 +960,18 @@
         </w:rPr>
         <w:t>O(V)</w:t>
       </w:r>
+      <w:r>
+        <w:rPr>
+          <w:lang w:val="es-419"/>
+        </w:rPr>
+        <w:t xml:space="preserve"> </w:t>
+      </w:r>
+      <w:r>
+        <w:rPr>
+          <w:lang w:val="es-419"/>
+        </w:rPr>
+        <w:t>donde V es el número de Vértices</w:t>
+      </w:r>
     </w:p>
     <w:p>
       <w:pPr>
@@ -1029,19 +1023,7 @@
         <w:rPr>
           <w:lang w:val="es-419"/>
         </w:rPr>
-        <w:t>O(</w:t>
-      </w:r>
-      <w:r>
-        <w:rPr>
-          <w:lang w:val="es-419"/>
-        </w:rPr>
-        <w:t>V</w:t>
-      </w:r>
-      <w:r>
-        <w:rPr>
-          <w:lang w:val="es-419"/>
-        </w:rPr>
-        <w:t>)</w:t>
+        <w:t>O(V)</w:t>
       </w:r>
       <w:r>
         <w:rPr>
@@ -1156,43 +1138,7 @@
         <w:rPr>
           <w:lang w:val="es-419"/>
         </w:rPr>
-        <w:t>ya indica e</w:t>
-      </w:r>
-      <w:r>
-        <w:rPr>
-          <w:lang w:val="es-419"/>
-        </w:rPr>
-        <w:t>l resultado en</w:t>
-      </w:r>
-      <w:r>
-        <w:rPr>
-          <w:lang w:val="es-419"/>
-        </w:rPr>
-        <w:t xml:space="preserve"> </w:t>
-      </w:r>
-      <w:r>
-        <w:rPr>
-          <w:lang w:val="es-419"/>
-        </w:rPr>
-        <w:t>62.5</w:t>
-      </w:r>
-      <w:r>
-        <w:rPr>
-          <w:lang w:val="es-419"/>
-        </w:rPr>
-        <w:t xml:space="preserve"> </w:t>
-      </w:r>
-      <w:r>
-        <w:rPr>
-          <w:lang w:val="es-419"/>
-        </w:rPr>
-        <w:t>mili</w:t>
-      </w:r>
-      <w:r>
-        <w:rPr>
-          <w:lang w:val="es-419"/>
-        </w:rPr>
-        <w:t>segundos.</w:t>
+        <w:t>ya indica el resultado en 62.5 milisegundos.</w:t>
       </w:r>
     </w:p>
     <w:p>
@@ -1345,13 +1291,7 @@
         <w:rPr>
           <w:lang w:val="es-419"/>
         </w:rPr>
-        <w:t>Javier Cerino y Marco Zuliani</w:t>
-      </w:r>
-      <w:r>
-        <w:rPr>
-          <w:lang w:val="es-419"/>
-        </w:rPr>
-        <w:t>.</w:t>
+        <w:t>Javier Cerino y Marco Zuliani.</w:t>
       </w:r>
     </w:p>
     <w:p>
@@ -1396,6 +1336,30 @@
         </w:rPr>
         <w:t>O(V)</w:t>
       </w:r>
+      <w:r>
+        <w:rPr>
+          <w:lang w:val="es-419"/>
+        </w:rPr>
+        <w:t xml:space="preserve"> donde V es el </w:t>
+      </w:r>
+      <w:r>
+        <w:rPr>
+          <w:lang w:val="es-419"/>
+        </w:rPr>
+        <w:t>número</w:t>
+      </w:r>
+      <w:r>
+        <w:rPr>
+          <w:lang w:val="es-419"/>
+        </w:rPr>
+        <w:t xml:space="preserve"> de </w:t>
+      </w:r>
+      <w:r>
+        <w:rPr>
+          <w:lang w:val="es-419"/>
+        </w:rPr>
+        <w:t>Vértices</w:t>
+      </w:r>
     </w:p>
     <w:p>
       <w:pPr>
@@ -1495,19 +1459,7 @@
         <w:rPr>
           <w:lang w:val="es-419"/>
         </w:rPr>
-        <w:t>O(</w:t>
-      </w:r>
-      <w:r>
-        <w:rPr>
-          <w:lang w:val="es-419"/>
-        </w:rPr>
-        <w:t>Constante</w:t>
-      </w:r>
-      <w:r>
-        <w:rPr>
-          <w:lang w:val="es-419"/>
-        </w:rPr>
-        <w:t>)</w:t>
+        <w:t>O(Constante)</w:t>
       </w:r>
       <w:r>
         <w:rPr>
@@ -1626,13 +1578,7 @@
         <w:rPr>
           <w:lang w:val="es-419"/>
         </w:rPr>
-        <w:t xml:space="preserve"> se encuentran implementadas en el archivo </w:t>
-      </w:r>
-      <w:r>
-        <w:rPr>
-          <w:lang w:val="es-419"/>
-        </w:rPr>
-        <w:t>d</w:t>
+        <w:t xml:space="preserve"> se encuentran implementadas en el archivo d</w:t>
       </w:r>
       <w:r>
         <w:rPr>
@@ -1693,19 +1639,7 @@
         <w:rPr>
           <w:lang w:val="es-419"/>
         </w:rPr>
-        <w:t>El requerimiento es realmente eficiente</w:t>
-      </w:r>
-      <w:r>
-        <w:rPr>
-          <w:lang w:val="es-419"/>
-        </w:rPr>
-        <w:t xml:space="preserve"> en tiempo</w:t>
-      </w:r>
-      <w:r>
-        <w:rPr>
-          <w:lang w:val="es-419"/>
-        </w:rPr>
-        <w:t xml:space="preserve"> ya indica el resultado en </w:t>
+        <w:t xml:space="preserve">El requerimiento es realmente eficiente en tiempo ya indica el resultado en </w:t>
       </w:r>
       <w:r>
         <w:rPr>
@@ -1790,19 +1724,7 @@
         <w:rPr>
           <w:lang w:val="es-419"/>
         </w:rPr>
-        <w:t xml:space="preserve">que </w:t>
-      </w:r>
-      <w:r>
-        <w:rPr>
-          <w:lang w:val="es-419"/>
-        </w:rPr>
-        <w:t>donde se almacenan las rutas de distancia mínima</w:t>
-      </w:r>
-      <w:r>
-        <w:rPr>
-          <w:lang w:val="es-419"/>
-        </w:rPr>
-        <w:t xml:space="preserve">. Esto se debe a </w:t>
+        <w:t xml:space="preserve">que donde se almacenan las rutas de distancia mínima. Esto se debe a </w:t>
       </w:r>
       <w:r>
         <w:rPr>
@@ -1953,6 +1875,65 @@
     </w:p>
     <w:p>
       <w:pPr>
+        <w:spacing w:after="0"/>
+        <w:ind w:left="360"/>
+        <w:jc w:val="both"/>
+        <w:rPr>
+          <w:noProof w:val="0"/>
+          <w:lang w:val="es-419"/>
+        </w:rPr>
+      </w:pPr>
+      <w:r>
+        <w:rPr>
+          <w:lang w:val="es-419"/>
+        </w:rPr>
+        <w:t xml:space="preserve">Para este requerimiento comenzamos </w:t>
+      </w:r>
+      <w:r>
+        <w:rPr>
+          <w:lang w:val="es-419"/>
+        </w:rPr>
+        <w:t>encontrando el mst del grafo con el uso de la funcion PrimMST implementada en el archivo prim.py [</w:t>
+      </w:r>
+      <w:r>
+        <w:rPr>
+          <w:lang w:val="es-419"/>
+        </w:rPr>
+        <w:t xml:space="preserve">Complejidad </w:t>
+      </w:r>
+      <w:r>
+        <w:rPr>
+          <w:lang w:val="es-419"/>
+        </w:rPr>
+        <w:t>O(</w:t>
+      </w:r>
+      <w:r>
+        <w:rPr>
+          <w:lang w:val="es-419"/>
+        </w:rPr>
+        <w:t>E*log(V</w:t>
+      </w:r>
+      <w:r>
+        <w:rPr>
+          <w:lang w:val="es-419"/>
+        </w:rPr>
+        <w:t>)</w:t>
+      </w:r>
+      <w:r>
+        <w:rPr>
+          <w:lang w:val="es-419"/>
+        </w:rPr>
+        <w:t>]</w:t>
+      </w:r>
+      <w:r>
+        <w:rPr>
+          <w:lang w:val="es-419"/>
+        </w:rPr>
+        <w:t>.</w:t>
+      </w:r>
+    </w:p>
+    <w:p>
+      <w:pPr>
         <w:pStyle w:val="Prrafodelista"/>
         <w:numPr>
           <w:ilvl w:val="0"/>
@@ -2039,17 +2020,6 @@
     <w:p>
       <w:pPr>
         <w:spacing w:after="0"/>
-        <w:ind w:left="360"/>
-        <w:jc w:val="both"/>
-        <w:rPr>
-          <w:noProof w:val="0"/>
-          <w:lang w:val="es-419"/>
-        </w:rPr>
-      </w:pPr>
-    </w:p>
-    <w:p>
-      <w:pPr>
-        <w:spacing w:after="0"/>
         <w:jc w:val="both"/>
         <w:rPr>
           <w:noProof w:val="0"/>
@@ -2163,20 +2133,408 @@
     <w:p>
       <w:pPr>
         <w:spacing w:after="0"/>
-        <w:ind w:firstLine="360"/>
-        <w:jc w:val="both"/>
-        <w:rPr>
-          <w:noProof w:val="0"/>
-          <w:lang w:val="es-419"/>
-        </w:rPr>
-      </w:pPr>
-      <w:r>
-        <w:rPr>
-          <w:noProof w:val="0"/>
-          <w:lang w:val="es-419"/>
-        </w:rPr>
-        <w:t>_____</w:t>
-      </w:r>
+        <w:ind w:left="360"/>
+        <w:jc w:val="both"/>
+        <w:rPr>
+          <w:noProof w:val="0"/>
+          <w:lang w:val="es-419"/>
+        </w:rPr>
+      </w:pPr>
+      <w:r>
+        <w:rPr>
+          <w:noProof w:val="0"/>
+          <w:lang w:val="es-419"/>
+        </w:rPr>
+        <w:t>O(N1*N2) donde N1 es el numero de cables que salen del landing ingresado por el usuario y N2 el numero de nodos a los que se llega a través de cada uno de estos cables.</w:t>
+      </w:r>
+    </w:p>
+    <w:p>
+      <w:pPr>
+        <w:pStyle w:val="Prrafodelista"/>
+        <w:spacing w:after="0"/>
+        <w:ind w:left="708"/>
+        <w:jc w:val="both"/>
+        <w:rPr>
+          <w:lang w:val="es-419"/>
+        </w:rPr>
+      </w:pPr>
+      <w:r>
+        <w:rPr>
+          <w:lang w:val="es-419"/>
+        </w:rPr>
+        <w:t xml:space="preserve">Para este requerimiento comenzamos </w:t>
+      </w:r>
+      <w:r>
+        <w:rPr>
+          <w:lang w:val="es-419"/>
+        </w:rPr>
+        <w:t xml:space="preserve">solicitando al usuario que ingrese el nombre </w:t>
+      </w:r>
+      <w:r>
+        <w:rPr>
+          <w:lang w:val="es-419"/>
+        </w:rPr>
+        <w:t xml:space="preserve">del landing </w:t>
+      </w:r>
+      <w:r>
+        <w:rPr>
+          <w:lang w:val="es-419"/>
+        </w:rPr>
+        <w:t>pinta</w:t>
+      </w:r>
+      <w:r>
+        <w:rPr>
+          <w:lang w:val="es-419"/>
+        </w:rPr>
+        <w:t xml:space="preserve"> </w:t>
+      </w:r>
+      <w:r>
+        <w:rPr>
+          <w:lang w:val="es-419"/>
+        </w:rPr>
+        <w:t>en el que se genera el fallo.</w:t>
+      </w:r>
+      <w:r>
+        <w:rPr>
+          <w:lang w:val="es-419"/>
+        </w:rPr>
+        <w:t xml:space="preserve"> </w:t>
+      </w:r>
+      <w:r>
+        <w:rPr>
+          <w:lang w:val="es-419"/>
+        </w:rPr>
+        <w:t>Verificamos que este landing point realmente exista y obtenemos su id, el país en el que se encuentra y la distancia desde la capital a este</w:t>
+      </w:r>
+      <w:r>
+        <w:rPr>
+          <w:lang w:val="es-419"/>
+        </w:rPr>
+        <w:t xml:space="preserve">[Complejidad </w:t>
+      </w:r>
+      <w:r>
+        <w:rPr>
+          <w:lang w:val="es-419"/>
+        </w:rPr>
+        <w:t>O(</w:t>
+      </w:r>
+      <w:r>
+        <w:rPr>
+          <w:lang w:val="es-419"/>
+        </w:rPr>
+        <w:t>Constante</w:t>
+      </w:r>
+      <w:r>
+        <w:rPr>
+          <w:lang w:val="es-419"/>
+        </w:rPr>
+        <w:t>)</w:t>
+      </w:r>
+      <w:r>
+        <w:rPr>
+          <w:lang w:val="es-419"/>
+        </w:rPr>
+        <w:t>]</w:t>
+      </w:r>
+      <w:r>
+        <w:rPr>
+          <w:lang w:val="es-419"/>
+        </w:rPr>
+        <w:t>. Dentro de una tabla de hash creada al inicio, introducimos como llave el país y como valor la distancia del landing</w:t>
+      </w:r>
+      <w:r>
+        <w:rPr>
+          <w:lang w:val="es-419"/>
+        </w:rPr>
+        <w:t xml:space="preserve">[Complejidad </w:t>
+      </w:r>
+      <w:r>
+        <w:rPr>
+          <w:lang w:val="es-419"/>
+        </w:rPr>
+        <w:t>O</w:t>
+      </w:r>
+      <w:r>
+        <w:rPr>
+          <w:lang w:val="es-419"/>
+        </w:rPr>
+        <w:t>(Constante)</w:t>
+      </w:r>
+      <w:r>
+        <w:rPr>
+          <w:lang w:val="es-419"/>
+        </w:rPr>
+        <w:t>]</w:t>
+      </w:r>
+      <w:r>
+        <w:rPr>
+          <w:lang w:val="es-419"/>
+        </w:rPr>
+        <w:t xml:space="preserve">. </w:t>
+      </w:r>
+      <w:r>
+        <w:rPr>
+          <w:lang w:val="es-419"/>
+        </w:rPr>
+        <w:t>Luego</w:t>
+      </w:r>
+      <w:r>
+        <w:rPr>
+          <w:lang w:val="es-419"/>
+        </w:rPr>
+        <w:t>, debido a como decidimos conectar los vértices, recorremos los</w:t>
+      </w:r>
+      <w:r>
+        <w:rPr>
+          <w:lang w:val="es-419"/>
+        </w:rPr>
+        <w:t xml:space="preserve"> arcos</w:t>
+      </w:r>
+      <w:r>
+        <w:rPr>
+          <w:lang w:val="es-419"/>
+        </w:rPr>
+        <w:t xml:space="preserve"> adyacentes al nodo introducido por el usuario los cuales </w:t>
+      </w:r>
+      <w:r>
+        <w:rPr>
+          <w:lang w:val="es-419"/>
+        </w:rPr>
+        <w:t xml:space="preserve">conectan con un landing cuyo nombre es &lt;id_landing*cable&gt; </w:t>
+      </w:r>
+      <w:r>
+        <w:rPr>
+          <w:lang w:val="es-419"/>
+        </w:rPr>
+        <w:t xml:space="preserve">[Complejidad </w:t>
+      </w:r>
+      <w:r>
+        <w:rPr>
+          <w:lang w:val="es-419"/>
+        </w:rPr>
+        <w:t>O(</w:t>
+      </w:r>
+      <w:r>
+        <w:rPr>
+          <w:lang w:val="es-419"/>
+        </w:rPr>
+        <w:t>N1</w:t>
+      </w:r>
+      <w:r>
+        <w:rPr>
+          <w:lang w:val="es-419"/>
+        </w:rPr>
+        <w:t>)</w:t>
+      </w:r>
+      <w:r>
+        <w:rPr>
+          <w:lang w:val="es-419"/>
+        </w:rPr>
+        <w:t>]</w:t>
+      </w:r>
+      <w:r>
+        <w:rPr>
+          <w:lang w:val="es-419"/>
+        </w:rPr>
+        <w:t>.</w:t>
+      </w:r>
+      <w:r>
+        <w:rPr>
+          <w:lang w:val="es-419"/>
+        </w:rPr>
+        <w:t xml:space="preserve"> Posteriormente </w:t>
+      </w:r>
+      <w:r>
+        <w:rPr>
+          <w:lang w:val="es-419"/>
+        </w:rPr>
+        <w:t>recorremos</w:t>
+      </w:r>
+      <w:r>
+        <w:rPr>
+          <w:lang w:val="es-419"/>
+        </w:rPr>
+        <w:t xml:space="preserve"> los arcos adyacentes a los nodos adyacentes mencionados en el paso anterior para conocer los landing points a los que estos están conectados. Por cada uno de los landing points adyacentes obtenemos el país y el peso para llegar a este</w:t>
+      </w:r>
+      <w:r>
+        <w:rPr>
+          <w:lang w:val="es-419"/>
+        </w:rPr>
+        <w:t xml:space="preserve">[Complejidad </w:t>
+      </w:r>
+      <w:r>
+        <w:rPr>
+          <w:lang w:val="es-419"/>
+        </w:rPr>
+        <w:t>O(</w:t>
+      </w:r>
+      <w:r>
+        <w:rPr>
+          <w:lang w:val="es-419"/>
+        </w:rPr>
+        <w:t>N2)</w:t>
+      </w:r>
+      <w:r>
+        <w:rPr>
+          <w:lang w:val="es-419"/>
+        </w:rPr>
+        <w:t>]</w:t>
+      </w:r>
+      <w:r>
+        <w:rPr>
+          <w:lang w:val="es-419"/>
+        </w:rPr>
+        <w:t>. Finalmente revisamos si ese país ya había sido agregado a la tabla de hash mencionada anteriormente con el fin de revisar si el peso que se encuentra de la tabla es mayor o menor al nuevo peso obtenido, en caso de ser menor el valor que ya se encontraba en la tabla se remplaza</w:t>
+      </w:r>
+      <w:r>
+        <w:rPr>
+          <w:lang w:val="es-419"/>
+        </w:rPr>
+        <w:t xml:space="preserve">[Complejidad </w:t>
+      </w:r>
+      <w:r>
+        <w:rPr>
+          <w:lang w:val="es-419"/>
+        </w:rPr>
+        <w:t>O(</w:t>
+      </w:r>
+      <w:r>
+        <w:rPr>
+          <w:lang w:val="es-419"/>
+        </w:rPr>
+        <w:t>Constante</w:t>
+      </w:r>
+      <w:r>
+        <w:rPr>
+          <w:lang w:val="es-419"/>
+        </w:rPr>
+        <w:t>)</w:t>
+      </w:r>
+      <w:r>
+        <w:rPr>
+          <w:lang w:val="es-419"/>
+        </w:rPr>
+        <w:t>]</w:t>
+      </w:r>
+      <w:r>
+        <w:rPr>
+          <w:lang w:val="es-419"/>
+        </w:rPr>
+        <w:t>. Por lo anterior, dentro de la tabla de hash tenemos los países con los que se conecta el landing introducido por el usuario y la menor distancia para llegar a estos. Para concluir los datos de la tabla de hash los ponemos en una lista</w:t>
+      </w:r>
+      <w:r>
+        <w:rPr>
+          <w:lang w:val="es-419"/>
+        </w:rPr>
+        <w:t xml:space="preserve"> </w:t>
+      </w:r>
+      <w:r>
+        <w:rPr>
+          <w:lang w:val="es-419"/>
+        </w:rPr>
+        <w:t xml:space="preserve">[Complejidad </w:t>
+      </w:r>
+      <w:r>
+        <w:rPr>
+          <w:lang w:val="es-419"/>
+        </w:rPr>
+        <w:t>O(</w:t>
+      </w:r>
+      <w:r>
+        <w:rPr>
+          <w:lang w:val="es-419"/>
+        </w:rPr>
+        <w:t>N</w:t>
+      </w:r>
+      <w:r>
+        <w:rPr>
+          <w:lang w:val="es-419"/>
+        </w:rPr>
+        <w:t>)</w:t>
+      </w:r>
+      <w:r>
+        <w:rPr>
+          <w:lang w:val="es-419"/>
+        </w:rPr>
+        <w:t>]</w:t>
+      </w:r>
+      <w:r>
+        <w:rPr>
+          <w:lang w:val="es-419"/>
+        </w:rPr>
+        <w:t xml:space="preserve"> y usando mergesort sobre esta obtenemos la lista ordenada en el orden solicitado en el enunciado</w:t>
+      </w:r>
+      <w:r>
+        <w:rPr>
+          <w:lang w:val="es-419"/>
+        </w:rPr>
+        <w:t xml:space="preserve">[Complejidad </w:t>
+      </w:r>
+      <w:r>
+        <w:rPr>
+          <w:lang w:val="es-419"/>
+        </w:rPr>
+        <w:t>O(</w:t>
+      </w:r>
+      <w:r>
+        <w:rPr>
+          <w:lang w:val="es-419"/>
+        </w:rPr>
+        <w:t>N*log(N)</w:t>
+      </w:r>
+      <w:r>
+        <w:rPr>
+          <w:lang w:val="es-419"/>
+        </w:rPr>
+        <w:t>)</w:t>
+      </w:r>
+      <w:r>
+        <w:rPr>
+          <w:lang w:val="es-419"/>
+        </w:rPr>
+        <w:t>]</w:t>
+      </w:r>
+      <w:r>
+        <w:rPr>
+          <w:lang w:val="es-419"/>
+        </w:rPr>
+        <w:t xml:space="preserve">. Por lo tanto, el tamaño de esta lista es el </w:t>
+      </w:r>
+      <w:r>
+        <w:rPr>
+          <w:lang w:val="es-419"/>
+        </w:rPr>
+        <w:t>número</w:t>
+      </w:r>
+      <w:r>
+        <w:rPr>
+          <w:lang w:val="es-419"/>
+        </w:rPr>
+        <w:t xml:space="preserve"> de países afectados y dentro de la lista se encuentran las distancias desde el landing point indicado por el usuario hasta el landing point </w:t>
+      </w:r>
+      <w:r>
+        <w:rPr>
+          <w:lang w:val="es-419"/>
+        </w:rPr>
+        <w:t xml:space="preserve">más cercano con el que se conecta </w:t>
+      </w:r>
+      <w:r>
+        <w:rPr>
+          <w:lang w:val="es-419"/>
+        </w:rPr>
+        <w:t>en cada país.</w:t>
+      </w:r>
+    </w:p>
+    <w:p>
+      <w:pPr>
+        <w:pStyle w:val="Prrafodelista"/>
+        <w:spacing w:after="0"/>
+        <w:ind w:left="708"/>
+        <w:jc w:val="both"/>
+        <w:rPr>
+          <w:lang w:val="es-419"/>
+        </w:rPr>
+      </w:pPr>
     </w:p>
     <w:p>
       <w:pPr>
@@ -2214,12 +2572,18 @@
       <w:pPr>
         <w:pStyle w:val="Prrafodelista"/>
         <w:spacing w:after="0"/>
-        <w:ind w:left="360"/>
-        <w:jc w:val="both"/>
-        <w:rPr>
-          <w:lang w:val="es-419"/>
-        </w:rPr>
-      </w:pPr>
+        <w:ind w:left="708"/>
+        <w:jc w:val="both"/>
+        <w:rPr>
+          <w:lang w:val="es-419"/>
+        </w:rPr>
+      </w:pPr>
+      <w:r>
+        <w:rPr>
+          <w:lang w:val="es-419"/>
+        </w:rPr>
+        <w:t>Este requerimiento es realmente eficiente ya que se demora 1 segundo en dar el resultado.</w:t>
+      </w:r>
     </w:p>
     <w:p>
       <w:pPr>
@@ -2256,40 +2620,20 @@
     <w:p>
       <w:pPr>
         <w:pStyle w:val="Prrafodelista"/>
-        <w:rPr>
-          <w:lang w:val="es-419"/>
-        </w:rPr>
-      </w:pPr>
-    </w:p>
-    <w:p>
-      <w:pPr>
-        <w:pStyle w:val="Prrafodelista"/>
-        <w:spacing w:after="0"/>
-        <w:ind w:left="360"/>
-        <w:jc w:val="both"/>
-        <w:rPr>
-          <w:lang w:val="es-419"/>
-        </w:rPr>
-      </w:pPr>
-    </w:p>
-    <w:p>
-      <w:pPr>
-        <w:spacing w:after="0"/>
-        <w:jc w:val="both"/>
-        <w:rPr>
-          <w:noProof w:val="0"/>
-          <w:lang w:val="es-419"/>
-        </w:rPr>
-      </w:pPr>
-      <w:r>
-        <w:rPr>
-          <w:noProof w:val="0"/>
+      </w:pPr>
+      <w:r>
+        <w:rPr>
+          <w:lang w:val="es-419"/>
+        </w:rPr>
+        <w:t>Este requerimiento es eficiente en memoria al inicio ya que solo utiliza las estructuras creadas con la carga de datos y una tabla de hash adicional. Ya finalizando el requerimiento su eficiencia en memoria disminuye debido a que con el objetivo de organizar los datos en orden decreciente nos fue necesario pasar los datos de la tabla de hash a una lista para usar mergesort.</w:t>
+      </w:r>
+      <w:r>
+        <w:rPr>
           <w:lang w:val="es-419"/>
         </w:rPr>
         <w:tab/>
       </w:r>
     </w:p>
-    <w:p/>
     <w:sectPr>
       <w:pgSz w:w="12240" w:h="15840"/>
       <w:pgMar w:top="1440" w:right="1440" w:bottom="1440" w:left="1440" w:header="720" w:footer="720" w:gutter="0"/>

</xml_diff>